<commit_message>
Corrected Pioneer Venus ref.
</commit_message>
<xml_diff>
--- a/UKSSPA2020_astrogeo_fletcher.docx
+++ b/UKSSPA2020_astrogeo_fletcher.docx
@@ -253,107 +253,128 @@
       <w:r>
         <w:t xml:space="preserve"> (led by John Houghton)</w:t>
       </w:r>
+      <w:r>
+        <w:t xml:space="preserve"> on the NIMBUS weather satellites</w:t>
+      </w:r>
+      <w:r>
+        <w:rPr>
+          <w:rStyle w:val="FootnoteReference"/>
+        </w:rPr>
+        <w:footnoteReference w:id="1"/>
+      </w:r>
+      <w:r>
+        <w:t xml:space="preserve">, </w:t>
+      </w:r>
+      <w:r>
+        <w:lastRenderedPageBreak/>
+        <w:t xml:space="preserve">starting with the </w:t>
+      </w:r>
+      <w:r>
+        <w:rPr>
+          <w:bCs/>
+        </w:rPr>
+        <w:t>Selective Chopper Radiometer</w:t>
+      </w:r>
+      <w:r>
+        <w:t> (</w:t>
+      </w:r>
+      <w:r>
+        <w:rPr>
+          <w:bCs/>
+        </w:rPr>
+        <w:t>SCR</w:t>
+      </w:r>
+      <w:r>
+        <w:t>)</w:t>
+      </w:r>
+      <w:r>
+        <w:t xml:space="preserve"> on NIMBUS-4 (1970)</w:t>
+      </w:r>
+      <w:r>
+        <w:t xml:space="preserve"> and NIMBUS-5 (1972)</w:t>
+      </w:r>
+      <w:r>
+        <w:t xml:space="preserve">, and continuing with the </w:t>
+      </w:r>
+      <w:r>
+        <w:t xml:space="preserve">Pressure Modulated Radiometer on NIMBUS-6 </w:t>
+      </w:r>
+      <w:r>
+        <w:t>(</w:t>
+      </w:r>
+      <w:r>
+        <w:t>1975</w:t>
+      </w:r>
+      <w:r>
+        <w:t>)</w:t>
+      </w:r>
+      <w:r>
+        <w:t xml:space="preserve">, which operated successfully </w:t>
+      </w:r>
+      <w:r>
+        <w:t>for several years</w:t>
+      </w:r>
+      <w:r>
+        <w:t xml:space="preserve">.  </w:t>
+      </w:r>
+      <w:r>
+        <w:t>In the 1970s infrared observations became a common technique for remotely sounding the thermal structure of planetary atmospheres from thousands of kilometres away, in addition to imaging observations of reflected sunlight from planetary clouds</w:t>
+      </w:r>
+      <w:r>
+        <w:t>.  C</w:t>
+      </w:r>
+      <w:r>
+        <w:t>ameras and IR instruments were the workhorses on missions like Pioneer and Voyager to the giant planets.  UK involvement in Voyager’s Grand Tour of the outer solar system came through science involvement with the visible-light imaging system, through Garry Hunt, and an archive of the first images of Jupiter, Saturn, Uranus and Neptune is still held in the UK today.</w:t>
+      </w:r>
+      <w:r>
+        <w:rPr>
+          <w:rStyle w:val="FootnoteReference"/>
+        </w:rPr>
+        <w:footnoteReference w:id="2"/>
+      </w:r>
+      <w:r>
+        <w:t xml:space="preserve"> However, </w:t>
+      </w:r>
+      <w:r>
+        <w:t>the first UK hardware to go to another planet came with the Pioneer Venus</w:t>
+      </w:r>
+      <w:r>
+        <w:rPr>
+          <w:rStyle w:val="FootnoteReference"/>
+        </w:rPr>
+        <w:footnoteReference w:id="3"/>
+      </w:r>
+      <w:r>
+        <w:t xml:space="preserve"> mission in 1978, carrying the </w:t>
+      </w:r>
+      <w:r>
+        <w:t xml:space="preserve">Venus orbiter </w:t>
+      </w:r>
+      <w:r>
+        <w:t>infrared</w:t>
+      </w:r>
+      <w:r>
+        <w:t xml:space="preserve"> </w:t>
+      </w:r>
+      <w:r>
+        <w:t xml:space="preserve">radiometer </w:t>
+      </w:r>
+      <w:r>
+        <w:t>(</w:t>
+      </w:r>
+      <w:r>
+        <w:t>OIR</w:t>
+      </w:r>
+      <w:r>
+        <w:t xml:space="preserve">, Taylor et al., 1979).  </w:t>
+      </w:r>
+      <w:r>
+        <w:t>OIR</w:t>
+      </w:r>
       <w:bookmarkStart w:id="0" w:name="_GoBack"/>
       <w:bookmarkEnd w:id="0"/>
       <w:r>
-        <w:t xml:space="preserve"> on the NIMBUS weather satellites</w:t>
-      </w:r>
-      <w:r>
-        <w:rPr>
-          <w:rStyle w:val="FootnoteReference"/>
-        </w:rPr>
-        <w:footnoteReference w:id="1"/>
-      </w:r>
-      <w:r>
-        <w:t xml:space="preserve">, </w:t>
-      </w:r>
-      <w:r>
-        <w:lastRenderedPageBreak/>
-        <w:t xml:space="preserve">starting with the </w:t>
-      </w:r>
-      <w:r>
-        <w:rPr>
-          <w:bCs/>
-        </w:rPr>
-        <w:t>Selective Chopper Radiometer</w:t>
-      </w:r>
-      <w:r>
-        <w:t> (</w:t>
-      </w:r>
-      <w:r>
-        <w:rPr>
-          <w:bCs/>
-        </w:rPr>
-        <w:t>SCR</w:t>
-      </w:r>
-      <w:r>
-        <w:t>)</w:t>
-      </w:r>
-      <w:r>
-        <w:t xml:space="preserve"> on NIMBUS-4 (1970)</w:t>
-      </w:r>
-      <w:r>
-        <w:t xml:space="preserve"> and NIMBUS-5 (1972)</w:t>
-      </w:r>
-      <w:r>
-        <w:t xml:space="preserve">, and continuing with the </w:t>
-      </w:r>
-      <w:r>
-        <w:t xml:space="preserve">Pressure Modulated Radiometer on NIMBUS-6 </w:t>
-      </w:r>
-      <w:r>
-        <w:t>(</w:t>
-      </w:r>
-      <w:r>
-        <w:t>1975</w:t>
-      </w:r>
-      <w:r>
-        <w:t>)</w:t>
-      </w:r>
-      <w:r>
-        <w:t xml:space="preserve">, which operated successfully </w:t>
-      </w:r>
-      <w:r>
-        <w:t>for several years</w:t>
-      </w:r>
-      <w:r>
-        <w:t xml:space="preserve">.  </w:t>
-      </w:r>
-      <w:r>
-        <w:t>In the 1970s infrared observations became a common technique for remotely sounding the thermal structure of planetary atmospheres from thousands of kilometres away, in addition to imaging observations of reflected sunlight from planetary clouds</w:t>
-      </w:r>
-      <w:r>
-        <w:t>.  C</w:t>
-      </w:r>
-      <w:r>
-        <w:t>ameras and IR instruments were the workhorses on missions like Pioneer and Voyager to the giant planets.  UK involvement in Voyager’s Grand Tour of the outer solar system came through science involvement with the visible-light imaging system, through Garry Hunt, and an archive of the first images of Jupiter, Saturn, Uranus and Neptune is still held in the UK today.</w:t>
-      </w:r>
-      <w:r>
-        <w:rPr>
-          <w:rStyle w:val="FootnoteReference"/>
-        </w:rPr>
-        <w:footnoteReference w:id="2"/>
-      </w:r>
-      <w:r>
-        <w:t xml:space="preserve"> However, </w:t>
-      </w:r>
-      <w:r>
-        <w:t>the first UK hardware to go to another planet came with the Pioneer Venus</w:t>
-      </w:r>
-      <w:r>
-        <w:rPr>
-          <w:rStyle w:val="FootnoteReference"/>
-        </w:rPr>
-        <w:footnoteReference w:id="3"/>
-      </w:r>
-      <w:r>
-        <w:t xml:space="preserve"> mission in 1978, carrying the </w:t>
-      </w:r>
-      <w:r>
-        <w:t>Venus orbiter radiometric temperature experiment (VORTEX</w:t>
-      </w:r>
-      <w:r>
-        <w:t>, Taylor et al., 1979).  VORTEX used the same principles as the weather satellites orbiting Earth, and led to the discovery of Venus’ polar dipole, a twin-vortex structure at the north pole that was later explored in great detail by ESA’s Venus Express mission</w:t>
+        <w:t xml:space="preserve"> used the same principles as the weather satellites orbiting Earth, and led to the discovery of Venus’ polar dipole, a twin-vortex structure at the north pole that was later explored in great detail by ESA’s Venus Express mission</w:t>
       </w:r>
       <w:r>
         <w:t xml:space="preserve">. </w:t>

</xml_diff>

<commit_message>
Starting to list refs.
</commit_message>
<xml_diff>
--- a/UKSSPA2020_astrogeo_fletcher.docx
+++ b/UKSSPA2020_astrogeo_fletcher.docx
@@ -42,7 +42,7 @@
         </w:rPr>
         <w:t>University of Leicester (</w:t>
       </w:r>
-      <w:hyperlink r:id="rId6" w:history="1">
+      <w:hyperlink r:id="rId7" w:history="1">
         <w:r>
           <w:rPr>
             <w:rStyle w:val="Hyperlink"/>
@@ -371,8 +371,6 @@
       <w:r>
         <w:t>OIR</w:t>
       </w:r>
-      <w:bookmarkStart w:id="0" w:name="_GoBack"/>
-      <w:bookmarkEnd w:id="0"/>
       <w:r>
         <w:t xml:space="preserve"> used the same principles as the weather satellites orbiting Earth, and led to the discovery of Venus’ polar dipole, a twin-vortex structure at the north pole that was later explored in great detail by ESA’s Venus Express mission</w:t>
       </w:r>
@@ -2140,7 +2138,152 @@
         </w:rPr>
       </w:pPr>
     </w:p>
+    <w:p>
+      <w:pPr>
+        <w:pStyle w:val="Heading2"/>
+      </w:pPr>
+      <w:r>
+        <w:t>Further Reading</w:t>
+      </w:r>
+    </w:p>
     <w:p/>
+    <w:p>
+      <w:pPr>
+        <w:pStyle w:val="ListParagraph"/>
+        <w:numPr>
+          <w:ilvl w:val="0"/>
+          <w:numId w:val="1"/>
+        </w:numPr>
+      </w:pPr>
+      <w:r>
+        <w:lastRenderedPageBreak/>
+        <w:t xml:space="preserve">Taylor, 2016, </w:t>
+      </w:r>
+      <w:r>
+        <w:t>Exploring the Planets</w:t>
+      </w:r>
+      <w:r>
+        <w:t xml:space="preserve">: </w:t>
+      </w:r>
+      <w:r>
+        <w:t>A Memoir</w:t>
+      </w:r>
+      <w:r>
+        <w:t xml:space="preserve">, Oxford University Press, </w:t>
+      </w:r>
+      <w:r>
+        <w:t>ISBN: 9780199671595</w:t>
+      </w:r>
+    </w:p>
+    <w:p>
+      <w:pPr>
+        <w:pStyle w:val="ListParagraph"/>
+        <w:numPr>
+          <w:ilvl w:val="0"/>
+          <w:numId w:val="1"/>
+        </w:numPr>
+      </w:pPr>
+      <w:r>
+        <w:t>Taylor et al., 1979</w:t>
+      </w:r>
+    </w:p>
+    <w:p>
+      <w:pPr>
+        <w:pStyle w:val="ListParagraph"/>
+        <w:numPr>
+          <w:ilvl w:val="0"/>
+          <w:numId w:val="1"/>
+        </w:numPr>
+      </w:pPr>
+      <w:proofErr w:type="spellStart"/>
+      <w:r>
+        <w:t>Antunano</w:t>
+      </w:r>
+      <w:proofErr w:type="spellEnd"/>
+      <w:r>
+        <w:t xml:space="preserve"> et al., 2018</w:t>
+      </w:r>
+    </w:p>
+    <w:p>
+      <w:pPr>
+        <w:pStyle w:val="ListParagraph"/>
+        <w:numPr>
+          <w:ilvl w:val="0"/>
+          <w:numId w:val="1"/>
+        </w:numPr>
+      </w:pPr>
+      <w:r>
+        <w:t>Fletcher &amp; Rogers, 2018</w:t>
+      </w:r>
+    </w:p>
+    <w:p>
+      <w:pPr>
+        <w:pStyle w:val="ListParagraph"/>
+        <w:numPr>
+          <w:ilvl w:val="0"/>
+          <w:numId w:val="1"/>
+        </w:numPr>
+      </w:pPr>
+      <w:r>
+        <w:t>Irwin et al., 2018</w:t>
+      </w:r>
+    </w:p>
+    <w:p>
+      <w:pPr>
+        <w:pStyle w:val="ListParagraph"/>
+        <w:numPr>
+          <w:ilvl w:val="0"/>
+          <w:numId w:val="1"/>
+        </w:numPr>
+      </w:pPr>
+      <w:r>
+        <w:t>Fletcher et al. 2020</w:t>
+      </w:r>
+    </w:p>
+    <w:p>
+      <w:pPr>
+        <w:pStyle w:val="ListParagraph"/>
+        <w:numPr>
+          <w:ilvl w:val="0"/>
+          <w:numId w:val="1"/>
+        </w:numPr>
+      </w:pPr>
+      <w:r>
+        <w:t>Banfield, Spiga et al., 2020</w:t>
+      </w:r>
+    </w:p>
+    <w:p>
+      <w:pPr>
+        <w:pStyle w:val="ListParagraph"/>
+        <w:numPr>
+          <w:ilvl w:val="0"/>
+          <w:numId w:val="1"/>
+        </w:numPr>
+      </w:pPr>
+      <w:proofErr w:type="spellStart"/>
+      <w:r>
+        <w:rPr>
+          <w:iCs/>
+          <w:lang w:val="en-US"/>
+        </w:rPr>
+        <w:t>Korablev</w:t>
+      </w:r>
+      <w:proofErr w:type="spellEnd"/>
+      <w:r>
+        <w:rPr>
+          <w:iCs/>
+          <w:lang w:val="en-US"/>
+        </w:rPr>
+        <w:t xml:space="preserve"> et al., 2019</w:t>
+      </w:r>
+    </w:p>
+    <w:p>
+      <w:pPr>
+        <w:ind w:left="360"/>
+      </w:pPr>
+      <w:bookmarkStart w:id="0" w:name="_GoBack"/>
+      <w:bookmarkEnd w:id="0"/>
+    </w:p>
     <w:p>
       <w:pPr>
         <w:rPr>
@@ -2292,6 +2435,126 @@
     </w:p>
   </w:footnote>
 </w:footnotes>
+</file>
+
+<file path=word/numbering.xml><?xml version="1.0" encoding="utf-8"?>
+<w:numbering xmlns:wpc="http://schemas.microsoft.com/office/word/2010/wordprocessingCanvas" xmlns:cx="http://schemas.microsoft.com/office/drawing/2014/chartex" xmlns:cx1="http://schemas.microsoft.com/office/drawing/2015/9/8/chartex" xmlns:cx2="http://schemas.microsoft.com/office/drawing/2015/10/21/chartex" xmlns:cx3="http://schemas.microsoft.com/office/drawing/2016/5/9/chartex" xmlns:cx4="http://schemas.microsoft.com/office/drawing/2016/5/10/chartex" xmlns:cx5="http://schemas.microsoft.com/office/drawing/2016/5/11/chartex" xmlns:cx6="http://schemas.microsoft.com/office/drawing/2016/5/12/chartex" xmlns:cx7="http://schemas.microsoft.com/office/drawing/2016/5/13/chartex" xmlns:cx8="http://schemas.microsoft.com/office/drawing/2016/5/14/chartex" xmlns:mc="http://schemas.openxmlformats.org/markup-compatibility/2006" xmlns:aink="http://schemas.microsoft.com/office/drawing/2016/ink" xmlns:am3d="http://schemas.microsoft.com/office/drawing/2017/model3d" xmlns:o="urn:schemas-microsoft-com:office:office" xmlns:r="http://schemas.openxmlformats.org/officeDocument/2006/relationships" xmlns:m="http://schemas.openxmlformats.org/officeDocument/2006/math" xmlns:v="urn:schemas-microsoft-com:vml" xmlns:wp14="http://schemas.microsoft.com/office/word/2010/wordprocessingDrawing" xmlns:wp="http://schemas.openxmlformats.org/drawingml/2006/wordprocessingDrawing" xmlns:w10="urn:schemas-microsoft-com:office:word" xmlns:w="http://schemas.openxmlformats.org/wordprocessingml/2006/main" xmlns:w14="http://schemas.microsoft.com/office/word/2010/wordml" xmlns:w15="http://schemas.microsoft.com/office/word/2012/wordml" xmlns:w16cid="http://schemas.microsoft.com/office/word/2016/wordml/cid" xmlns:w16se="http://schemas.microsoft.com/office/word/2015/wordml/symex" xmlns:wpg="http://schemas.microsoft.com/office/word/2010/wordprocessingGroup" xmlns:wpi="http://schemas.microsoft.com/office/word/2010/wordprocessingInk" xmlns:wne="http://schemas.microsoft.com/office/word/2006/wordml" xmlns:wps="http://schemas.microsoft.com/office/word/2010/wordprocessingShape" mc:Ignorable="w14 w15 w16se w16cid wp14">
+  <w:abstractNum w:abstractNumId="0" w15:restartNumberingAfterBreak="0">
+    <w:nsid w:val="796C6446"/>
+    <w:multiLevelType w:val="hybridMultilevel"/>
+    <w:tmpl w:val="D6C4B336"/>
+    <w:lvl w:ilvl="0" w:tplc="CF1C1F5E">
+      <w:numFmt w:val="bullet"/>
+      <w:lvlText w:val=""/>
+      <w:lvlJc w:val="left"/>
+      <w:pPr>
+        <w:ind w:left="720" w:hanging="360"/>
+      </w:pPr>
+      <w:rPr>
+        <w:rFonts w:ascii="Symbol" w:eastAsiaTheme="minorHAnsi" w:hAnsi="Symbol" w:cstheme="minorBidi" w:hint="default"/>
+      </w:rPr>
+    </w:lvl>
+    <w:lvl w:ilvl="1" w:tplc="04090003" w:tentative="1">
+      <w:start w:val="1"/>
+      <w:numFmt w:val="bullet"/>
+      <w:lvlText w:val="o"/>
+      <w:lvlJc w:val="left"/>
+      <w:pPr>
+        <w:ind w:left="1440" w:hanging="360"/>
+      </w:pPr>
+      <w:rPr>
+        <w:rFonts w:ascii="Courier New" w:hAnsi="Courier New" w:cs="Courier New" w:hint="default"/>
+      </w:rPr>
+    </w:lvl>
+    <w:lvl w:ilvl="2" w:tplc="04090005" w:tentative="1">
+      <w:start w:val="1"/>
+      <w:numFmt w:val="bullet"/>
+      <w:lvlText w:val=""/>
+      <w:lvlJc w:val="left"/>
+      <w:pPr>
+        <w:ind w:left="2160" w:hanging="360"/>
+      </w:pPr>
+      <w:rPr>
+        <w:rFonts w:ascii="Wingdings" w:hAnsi="Wingdings" w:hint="default"/>
+      </w:rPr>
+    </w:lvl>
+    <w:lvl w:ilvl="3" w:tplc="04090001" w:tentative="1">
+      <w:start w:val="1"/>
+      <w:numFmt w:val="bullet"/>
+      <w:lvlText w:val=""/>
+      <w:lvlJc w:val="left"/>
+      <w:pPr>
+        <w:ind w:left="2880" w:hanging="360"/>
+      </w:pPr>
+      <w:rPr>
+        <w:rFonts w:ascii="Symbol" w:hAnsi="Symbol" w:hint="default"/>
+      </w:rPr>
+    </w:lvl>
+    <w:lvl w:ilvl="4" w:tplc="04090003" w:tentative="1">
+      <w:start w:val="1"/>
+      <w:numFmt w:val="bullet"/>
+      <w:lvlText w:val="o"/>
+      <w:lvlJc w:val="left"/>
+      <w:pPr>
+        <w:ind w:left="3600" w:hanging="360"/>
+      </w:pPr>
+      <w:rPr>
+        <w:rFonts w:ascii="Courier New" w:hAnsi="Courier New" w:cs="Courier New" w:hint="default"/>
+      </w:rPr>
+    </w:lvl>
+    <w:lvl w:ilvl="5" w:tplc="04090005" w:tentative="1">
+      <w:start w:val="1"/>
+      <w:numFmt w:val="bullet"/>
+      <w:lvlText w:val=""/>
+      <w:lvlJc w:val="left"/>
+      <w:pPr>
+        <w:ind w:left="4320" w:hanging="360"/>
+      </w:pPr>
+      <w:rPr>
+        <w:rFonts w:ascii="Wingdings" w:hAnsi="Wingdings" w:hint="default"/>
+      </w:rPr>
+    </w:lvl>
+    <w:lvl w:ilvl="6" w:tplc="04090001" w:tentative="1">
+      <w:start w:val="1"/>
+      <w:numFmt w:val="bullet"/>
+      <w:lvlText w:val=""/>
+      <w:lvlJc w:val="left"/>
+      <w:pPr>
+        <w:ind w:left="5040" w:hanging="360"/>
+      </w:pPr>
+      <w:rPr>
+        <w:rFonts w:ascii="Symbol" w:hAnsi="Symbol" w:hint="default"/>
+      </w:rPr>
+    </w:lvl>
+    <w:lvl w:ilvl="7" w:tplc="04090003" w:tentative="1">
+      <w:start w:val="1"/>
+      <w:numFmt w:val="bullet"/>
+      <w:lvlText w:val="o"/>
+      <w:lvlJc w:val="left"/>
+      <w:pPr>
+        <w:ind w:left="5760" w:hanging="360"/>
+      </w:pPr>
+      <w:rPr>
+        <w:rFonts w:ascii="Courier New" w:hAnsi="Courier New" w:cs="Courier New" w:hint="default"/>
+      </w:rPr>
+    </w:lvl>
+    <w:lvl w:ilvl="8" w:tplc="04090005" w:tentative="1">
+      <w:start w:val="1"/>
+      <w:numFmt w:val="bullet"/>
+      <w:lvlText w:val=""/>
+      <w:lvlJc w:val="left"/>
+      <w:pPr>
+        <w:ind w:left="6480" w:hanging="360"/>
+      </w:pPr>
+      <w:rPr>
+        <w:rFonts w:ascii="Wingdings" w:hAnsi="Wingdings" w:hint="default"/>
+      </w:rPr>
+    </w:lvl>
+  </w:abstractNum>
+  <w:num w:numId="1">
+    <w:abstractNumId w:val="0"/>
+  </w:num>
+</w:numbering>
 </file>
 
 <file path=word/styles.xml><?xml version="1.0" encoding="utf-8"?>

</xml_diff>

<commit_message>
Updated with Nick's comments.
</commit_message>
<xml_diff>
--- a/UKSSPA2020_astrogeo_fletcher.docx
+++ b/UKSSPA2020_astrogeo_fletcher.docx
@@ -155,16 +155,11 @@
       </w:r>
       <w:proofErr w:type="spellEnd"/>
       <w:r>
-        <w:t xml:space="preserve"> Trace Gas </w:t>
-      </w:r>
-      <w:proofErr w:type="spellStart"/>
-      <w:r>
-        <w:t>Orbiter</w:t>
-      </w:r>
-      <w:r>
-        <w:t>m</w:t>
-      </w:r>
-      <w:proofErr w:type="spellEnd"/>
+        <w:t xml:space="preserve"> Trace Gas Orbiter</w:t>
+      </w:r>
+      <w:r>
+        <w:t>,</w:t>
+      </w:r>
       <w:r>
         <w:t xml:space="preserve"> and NASA </w:t>
       </w:r>
@@ -180,15 +175,7 @@
       </w:r>
       <w:proofErr w:type="spellEnd"/>
       <w:r>
-        <w:t xml:space="preserve"> mission at Mars, in addition to a healthy programme of planetary astronomy observations from world-class observatories.  The coming decade will see the launch of the </w:t>
-      </w:r>
-      <w:proofErr w:type="spellStart"/>
-      <w:r>
-        <w:t>ExoMars</w:t>
-      </w:r>
-      <w:proofErr w:type="spellEnd"/>
-      <w:r>
-        <w:t xml:space="preserve"> Rosalind Franklin Rover (2020), James Webb Space Telescope (JWST, 2021), and ESA’s Jupiter Icy Moons Explorer (JUICE, 2022)</w:t>
+        <w:t xml:space="preserve"> mission at Mars, in addition to a healthy programme of planetary astronomy observations from world-class observatories.  The coming decade will see the launch of the ExoMars Rosalind Franklin Rover (2020), James Webb Space Telescope (JWST, 2021), and ESA’s Jupiter Icy Moons Explorer (JUICE, 2022)</w:t>
       </w:r>
       <w:r>
         <w:t>; first-light for the new generation of “Extremely Large Telescopes,”</w:t>
@@ -631,11 +618,7 @@
         <w:t>Stephen Thomson (University of Exeter)</w:t>
       </w:r>
       <w:r>
-        <w:t xml:space="preserve"> discussed how these cyclones might form via moist-convective processes, and drift towards the poles, exploring how Jupiter’s dynamics might differ from the Saturn regime, where a single cyclone is observed at each pole.  Thomson’s modelling efforts are </w:t>
-      </w:r>
-      <w:r>
-        <w:lastRenderedPageBreak/>
-        <w:t>currently exploring whether deep zonal flows in Jupiter’s polar domains might be imposing some sort of longitudinal symmetry on the weather layer above, locking the cyclones into a stable configuration at a particular latitude so that that cannot continue to meander ever close to the pole.</w:t>
+        <w:t xml:space="preserve"> discussed how these cyclones might form via moist-convective processes, and drift towards the poles, exploring how Jupiter’s dynamics might differ from the Saturn regime, where a single cyclone is observed at each pole.  Thomson’s modelling efforts are currently exploring whether deep zonal flows in Jupiter’s polar domains might be imposing some sort of longitudinal symmetry on the weather layer above, locking the cyclones into a stable configuration at a particular latitude so that that cannot continue to meander ever close to the pole.</w:t>
       </w:r>
       <w:r>
         <w:t xml:space="preserve">  </w:t>
@@ -713,7 +696,19 @@
         <w:t>r</w:t>
       </w:r>
       <w:r>
-        <w:t xml:space="preserve">ared remote sensing of Titan’s stratosphere from Cassini, exploring how UV irradiation splits methane and nitrogen apart to create a rich mixture of hydrocarbons and nitriles.  The most abundant nitrile is cyanogen, whose vertical and latitudinal distributions can now be derived from the Cassini dataset, revealing how it can be redistributed by Titan’s atmospheric circulation from north to south during northern spring.  </w:t>
+        <w:t xml:space="preserve">ared remote sensing of Titan’s stratosphere from Cassini, exploring how UV irradiation splits methane and nitrogen apart to create a rich mixture of hydrocarbons and nitriles.  </w:t>
+      </w:r>
+      <w:r>
+        <w:t xml:space="preserve">One of the </w:t>
+      </w:r>
+      <w:r>
+        <w:t>most abundant nitrile</w:t>
+      </w:r>
+      <w:r>
+        <w:t>s</w:t>
+      </w:r>
+      <w:r>
+        <w:t xml:space="preserve"> is cyanogen, whose vertical and latitudinal distributions can now be derived from the Cassini dataset, revealing how it can be redistributed by Titan’s atmospheric circulation from north to south during northern spring.  </w:t>
       </w:r>
       <w:r>
         <w:rPr>
@@ -811,11 +806,7 @@
     <w:p/>
     <w:p>
       <w:r>
-        <w:t xml:space="preserve">Earth-based observations of the Ice Giants over several decades reveal how the solar cycle can affect aerosol formation by both directly (by modulating the solar UV flux) and indirectly </w:t>
-      </w:r>
-      <w:r>
-        <w:lastRenderedPageBreak/>
-        <w:t xml:space="preserve">(by varying the flux of galactic cosmic rays from energetic events).  </w:t>
+        <w:t xml:space="preserve">Earth-based observations of the Ice Giants over several decades reveal how the solar cycle can affect aerosol formation by both directly (by modulating the solar UV flux) and indirectly (by varying the flux of galactic cosmic rays from energetic events).  </w:t>
       </w:r>
       <w:r>
         <w:rPr>
@@ -888,15 +879,7 @@
         <w:t>, Mars Reconnaissance Orbiter (MRO),</w:t>
       </w:r>
       <w:r>
-        <w:t xml:space="preserve"> and the </w:t>
-      </w:r>
-      <w:proofErr w:type="spellStart"/>
-      <w:r>
-        <w:t>ExoMars</w:t>
-      </w:r>
-      <w:proofErr w:type="spellEnd"/>
-      <w:r>
-        <w:t xml:space="preserve"> Trace Gas Orbiter (TGO), </w:t>
+        <w:t xml:space="preserve"> and the ExoMars Trace Gas Orbiter (TGO), </w:t>
       </w:r>
       <w:r>
         <w:t>all</w:t>
@@ -1177,19 +1160,7 @@
       </w:r>
       <w:proofErr w:type="spellEnd"/>
       <w:r>
-        <w:t xml:space="preserve"> is exploring how latent heating </w:t>
-      </w:r>
-      <w:r>
-        <w:lastRenderedPageBreak/>
-        <w:t xml:space="preserve">from the condensation of CO2, coupled with fast radiative timescales, prevent Mars’ annular polar vortex from being disrupted by </w:t>
-      </w:r>
-      <w:proofErr w:type="spellStart"/>
-      <w:r>
-        <w:t>Rossby</w:t>
-      </w:r>
-      <w:proofErr w:type="spellEnd"/>
-      <w:r>
-        <w:t xml:space="preserve"> wave activity to form a more Earth-like vortex.</w:t>
+        <w:t xml:space="preserve"> is exploring how latent heating from the condensation of CO2, coupled with fast radiative timescales, prevent Mars’ annular polar vortex from being disrupted by Rossby wave activity to form a more Earth-like vortex.</w:t>
       </w:r>
       <w:r>
         <w:t xml:space="preserve">  </w:t>
@@ -1253,15 +1224,7 @@
         <w:t>James Holmes (Open University)</w:t>
       </w:r>
       <w:r>
-        <w:t xml:space="preserve"> described the use of data assimilation (combining retrieved results with numerical simulations) to study Mars’ dust variability and storms, transport of water vapour and ice, and the cycles of ozone and carbon monoxide.  Holmes described the use of the CRISM and MCS instruments on Mars Reconnaissance Orbiter, as well as the NOMAD instrument on </w:t>
-      </w:r>
-      <w:proofErr w:type="spellStart"/>
-      <w:r>
-        <w:t>ExoMars</w:t>
-      </w:r>
-      <w:proofErr w:type="spellEnd"/>
-      <w:r>
-        <w:t xml:space="preserve"> TGO (see below), to understand the transport of water after Martian dust storms.  </w:t>
+        <w:t xml:space="preserve"> described the use of data assimilation (combining retrieved results with numerical simulations) to study Mars’ dust variability and storms, transport of water vapour and ice, and the cycles of ozone and carbon monoxide.  Holmes described the use of the CRISM and MCS instruments on Mars Reconnaissance Orbiter, as well as the NOMAD instrument on ExoMars TGO (see below), to understand the transport of water after Martian dust storms.  </w:t>
       </w:r>
       <w:proofErr w:type="spellStart"/>
       <w:r>
@@ -1298,7 +1261,7 @@
         <w:t>al</w:t>
       </w:r>
       <w:r>
-        <w:t xml:space="preserve"> topography on atmospheric circulation.  And </w:t>
+        <w:t xml:space="preserve"> topography on atmospheric circulation.  </w:t>
       </w:r>
       <w:r>
         <w:rPr>
@@ -1361,19 +1324,11 @@
           <w:lang w:val="en-US"/>
         </w:rPr>
       </w:pPr>
-      <w:proofErr w:type="spellStart"/>
-      <w:r>
-        <w:rPr>
-          <w:lang w:val="en-US"/>
-        </w:rPr>
-        <w:t>ExoMars</w:t>
-      </w:r>
-      <w:proofErr w:type="spellEnd"/>
-      <w:r>
-        <w:rPr>
-          <w:lang w:val="en-US"/>
-        </w:rPr>
-        <w:t xml:space="preserve"> is a two-launch mission to Mars to search for evidence</w:t>
+      <w:r>
+        <w:rPr>
+          <w:lang w:val="en-US"/>
+        </w:rPr>
+        <w:t>ExoMars is a two-launch mission to Mars to search for evidence</w:t>
       </w:r>
       <w:r>
         <w:rPr>
@@ -1579,13 +1534,11 @@
         <w:t>an enduring mystery about the Martian atmosphere – the story of its methane, which has been detected sporadically since the late 1990s</w:t>
       </w:r>
       <w:r>
-        <w:t xml:space="preserve">, and appears to require an active source, either biological or </w:t>
-      </w:r>
-      <w:proofErr w:type="spellStart"/>
-      <w:r>
-        <w:t>abiological</w:t>
-      </w:r>
-      <w:proofErr w:type="spellEnd"/>
+        <w:t>, and appears to require an active source, either biological or abio</w:t>
+      </w:r>
+      <w:r>
+        <w:t>tic</w:t>
+      </w:r>
       <w:r>
         <w:t xml:space="preserve">.  In 2013, </w:t>
       </w:r>
@@ -1723,19 +1676,7 @@
       </w:r>
       <w:proofErr w:type="spellEnd"/>
       <w:r>
-        <w:t xml:space="preserve"> uses </w:t>
-      </w:r>
-      <w:r>
-        <w:lastRenderedPageBreak/>
-        <w:t xml:space="preserve">photochemical simulations to investigate trace species that might be detected from </w:t>
-      </w:r>
-      <w:proofErr w:type="spellStart"/>
-      <w:r>
-        <w:t>ExoMars</w:t>
-      </w:r>
-      <w:proofErr w:type="spellEnd"/>
-      <w:r>
-        <w:t xml:space="preserve"> TGO, e.g., those from methane photolysis (e.g., </w:t>
+        <w:t xml:space="preserve"> uses photochemical simulations to investigate trace species that might be detected from ExoMars TGO, e.g., those from methane photolysis (e.g., </w:t>
       </w:r>
       <w:r>
         <w:t>formaldehyde</w:t>
@@ -1759,7 +1700,13 @@
         <w:t>Kevin Olsen (University of Oxford)</w:t>
       </w:r>
       <w:r>
-        <w:t xml:space="preserve"> described the use of the mid-infrared channel of the TGO Atmospheric Chemistry Suite to look at CO, CO2, H2O and CH4, starting to construct a climatology for these gases over the first 18 months of science, and how the recent Martian dust storm altered the circulation patterns.  But, as with NOMAD, there are no traces of Martian methane yet.</w:t>
+        <w:t xml:space="preserve"> described the use of the mid-infrared channel of the TGO Atmospheric Chemistry Suite to look at CO, CO2, H2O and CH4, starting to construct a climatology for these gases over the first 18 months of science</w:t>
+      </w:r>
+      <w:r>
+        <w:t xml:space="preserve"> observations</w:t>
+      </w:r>
+      <w:r>
+        <w:t>, and how the recent Martian dust storm altered the circulation patterns.  But, as with NOMAD, there are no traces of Martian methane yet.</w:t>
       </w:r>
     </w:p>
     <w:p/>
@@ -1774,7 +1721,7 @@
         <w:t>Amethyst Johnson (University of Manchester)</w:t>
       </w:r>
       <w:r>
-        <w:t xml:space="preserve"> was one of the few presenters looking at Venus’ atmosphere (a workshop on future missions to Venus was happening concurrently with the UKSSPA meeting).  Johnson was exploring the charging on aerosols near the Venusian surface, where electrification of an aerosol layer had been suggested by the Venera 13 and 14 landers to explain discharge current anomalies that they detected during their descent.  And </w:t>
+        <w:t xml:space="preserve"> was one of the few presenters looking at Venus’ atmosphere (a workshop on future missions to Venus was happening concurrently with the UKSSPA meeting).  Johnson was exploring the charging on aerosols near the Venusian surface, where electrification of an aerosol layer had been suggested by the Venera 13 and 14 landers to explain discharge current anomalies that they detected during their descent.  </w:t>
       </w:r>
       <w:r>
         <w:rPr>
@@ -1842,15 +1789,7 @@
         <w:t>second</w:t>
       </w:r>
       <w:r>
-        <w:t xml:space="preserve"> component of the </w:t>
-      </w:r>
-      <w:proofErr w:type="spellStart"/>
-      <w:r>
-        <w:t>ExoMars</w:t>
-      </w:r>
-      <w:proofErr w:type="spellEnd"/>
-      <w:r>
-        <w:t xml:space="preserve"> mission, the Rosalind Franklin rover</w:t>
+        <w:t xml:space="preserve"> component of the ExoMars mission, the Rosalind Franklin rover</w:t>
       </w:r>
       <w:r>
         <w:t xml:space="preserve">, due to launch this year for a landing on Mars in 2021.  </w:t>
@@ -1906,7 +1845,6 @@
         </w:rPr>
       </w:pPr>
       <w:r>
-        <w:lastRenderedPageBreak/>
         <w:t xml:space="preserve">A year after the launch of Webb, ESA’s large-class Cosmic Vision mission, the Jupiter Icy Moons Explorer (JUICE) will launch in 2022.  After a 7-year journey, it will conduct a detailed orbital tour of Jupiter and its moons, and become the first spacecraft to orbit an icy moon, Ganymede.  For atmospheric science, JUICE carries remote sensing instruments spanning the UV to the sub-millimetre, with UK involvement in the camera, UV instrument, and the near-infrared spectrometer.  But beyond JUICE, future missions to the outer Solar System will depend on the outcomes of international </w:t>
       </w:r>
       <w:r>
@@ -1946,6 +1884,20 @@
           <w:bCs/>
         </w:rPr>
         <w:t>DAVINCI+ and VERITAS missions for possible launch in the late 2020s</w:t>
+      </w:r>
+      <w:r>
+        <w:rPr>
+          <w:bCs/>
+        </w:rPr>
+        <w:t xml:space="preserve"> (in competition with the TRIDENT mission to fly by Triton, and the Io Volcanic</w:t>
+      </w:r>
+      <w:bookmarkStart w:id="0" w:name="_GoBack"/>
+      <w:bookmarkEnd w:id="0"/>
+      <w:r>
+        <w:rPr>
+          <w:bCs/>
+        </w:rPr>
+        <w:t xml:space="preserve"> Explorer)</w:t>
       </w:r>
       <w:r>
         <w:rPr>
@@ -2156,7 +2108,6 @@
         </w:numPr>
       </w:pPr>
       <w:r>
-        <w:lastRenderedPageBreak/>
         <w:t xml:space="preserve">Taylor, 2016, </w:t>
       </w:r>
       <w:r>
@@ -2281,8 +2232,6 @@
       <w:pPr>
         <w:ind w:left="360"/>
       </w:pPr>
-      <w:bookmarkStart w:id="0" w:name="_GoBack"/>
-      <w:bookmarkEnd w:id="0"/>
     </w:p>
     <w:p>
       <w:pPr>
@@ -3018,6 +2967,7 @@
   <w:style w:type="character" w:default="1" w:styleId="DefaultParagraphFont">
     <w:name w:val="Default Paragraph Font"/>
     <w:uiPriority w:val="1"/>
+    <w:semiHidden/>
     <w:unhideWhenUsed/>
   </w:style>
   <w:style w:type="table" w:default="1" w:styleId="TableNormal">
@@ -3147,6 +3097,98 @@
     <w:rPr>
       <w:rFonts w:asciiTheme="majorHAnsi" w:eastAsiaTheme="majorEastAsia" w:hAnsiTheme="majorHAnsi" w:cstheme="majorBidi"/>
       <w:color w:val="1F3763" w:themeColor="accent1" w:themeShade="7F"/>
+    </w:rPr>
+  </w:style>
+  <w:style w:type="paragraph" w:styleId="BalloonText">
+    <w:name w:val="Balloon Text"/>
+    <w:basedOn w:val="Normal"/>
+    <w:link w:val="BalloonTextChar"/>
+    <w:uiPriority w:val="99"/>
+    <w:semiHidden/>
+    <w:unhideWhenUsed/>
+    <w:rsid w:val="00D01368"/>
+    <w:rPr>
+      <w:rFonts w:ascii="Times New Roman" w:hAnsi="Times New Roman" w:cs="Times New Roman"/>
+      <w:sz w:val="18"/>
+      <w:szCs w:val="18"/>
+    </w:rPr>
+  </w:style>
+  <w:style w:type="character" w:customStyle="1" w:styleId="BalloonTextChar">
+    <w:name w:val="Balloon Text Char"/>
+    <w:basedOn w:val="DefaultParagraphFont"/>
+    <w:link w:val="BalloonText"/>
+    <w:uiPriority w:val="99"/>
+    <w:semiHidden/>
+    <w:rsid w:val="00D01368"/>
+    <w:rPr>
+      <w:rFonts w:ascii="Times New Roman" w:hAnsi="Times New Roman" w:cs="Times New Roman"/>
+      <w:sz w:val="18"/>
+      <w:szCs w:val="18"/>
+    </w:rPr>
+  </w:style>
+  <w:style w:type="character" w:styleId="CommentReference">
+    <w:name w:val="annotation reference"/>
+    <w:basedOn w:val="DefaultParagraphFont"/>
+    <w:uiPriority w:val="99"/>
+    <w:semiHidden/>
+    <w:unhideWhenUsed/>
+    <w:rsid w:val="00EA5259"/>
+    <w:rPr>
+      <w:sz w:val="16"/>
+      <w:szCs w:val="16"/>
+    </w:rPr>
+  </w:style>
+  <w:style w:type="paragraph" w:styleId="CommentText">
+    <w:name w:val="annotation text"/>
+    <w:basedOn w:val="Normal"/>
+    <w:link w:val="CommentTextChar"/>
+    <w:uiPriority w:val="99"/>
+    <w:semiHidden/>
+    <w:unhideWhenUsed/>
+    <w:rsid w:val="00EA5259"/>
+    <w:rPr>
+      <w:sz w:val="20"/>
+      <w:szCs w:val="20"/>
+    </w:rPr>
+  </w:style>
+  <w:style w:type="character" w:customStyle="1" w:styleId="CommentTextChar">
+    <w:name w:val="Comment Text Char"/>
+    <w:basedOn w:val="DefaultParagraphFont"/>
+    <w:link w:val="CommentText"/>
+    <w:uiPriority w:val="99"/>
+    <w:semiHidden/>
+    <w:rsid w:val="00EA5259"/>
+    <w:rPr>
+      <w:sz w:val="20"/>
+      <w:szCs w:val="20"/>
+    </w:rPr>
+  </w:style>
+  <w:style w:type="paragraph" w:styleId="CommentSubject">
+    <w:name w:val="annotation subject"/>
+    <w:basedOn w:val="CommentText"/>
+    <w:next w:val="CommentText"/>
+    <w:link w:val="CommentSubjectChar"/>
+    <w:uiPriority w:val="99"/>
+    <w:semiHidden/>
+    <w:unhideWhenUsed/>
+    <w:rsid w:val="00EA5259"/>
+    <w:rPr>
+      <w:b/>
+      <w:bCs/>
+    </w:rPr>
+  </w:style>
+  <w:style w:type="character" w:customStyle="1" w:styleId="CommentSubjectChar">
+    <w:name w:val="Comment Subject Char"/>
+    <w:basedOn w:val="CommentTextChar"/>
+    <w:link w:val="CommentSubject"/>
+    <w:uiPriority w:val="99"/>
+    <w:semiHidden/>
+    <w:rsid w:val="00EA5259"/>
+    <w:rPr>
+      <w:b/>
+      <w:bCs/>
+      <w:sz w:val="20"/>
+      <w:szCs w:val="20"/>
     </w:rPr>
   </w:style>
 </w:styles>

</xml_diff>

<commit_message>
Updated with Pat, Nick, & Colin's comments
</commit_message>
<xml_diff>
--- a/UKSSPA2020_astrogeo_fletcher.docx
+++ b/UKSSPA2020_astrogeo_fletcher.docx
@@ -93,7 +93,13 @@
         <w:t>enables</w:t>
       </w:r>
       <w:r>
-        <w:t xml:space="preserve"> an extreme test of our understanding of the processes shaping the fragile environment of our home.  And the rich diversity and complexity of Solar System planetary atmospheres provides the “Rosetta stone” for our interpretation of the atmospheres </w:t>
+        <w:t xml:space="preserve"> an extreme test of our understanding of the processes shaping the fragile environment of our home.  </w:t>
+      </w:r>
+      <w:r>
+        <w:t>The</w:t>
+      </w:r>
+      <w:r>
+        <w:t xml:space="preserve"> rich diversity and complexity of Solar System planetary atmospheres provides the “Rosetta stone” for our interpretation of the atmospheres </w:t>
       </w:r>
       <w:r>
         <w:t>in</w:t>
@@ -141,7 +147,13 @@
         <w:t xml:space="preserve">  A large number of UK institutions were represented:  Edinburgh, Glasgow, Leeds, Manchester, Leicester, the Open University, Oxford, Imperial, UCL, MSSL, Bristol and Exeter. </w:t>
       </w:r>
       <w:r>
-        <w:t xml:space="preserve"> In the recent past, UK researchers have benefited directly from involvement in missions such as Venus Express, Cassini Huygens, Juno at Jupiter, and the</w:t>
+        <w:t xml:space="preserve"> In the recent past, UK researchers have benefited directly from involvement in missions such as Venus Express, Cassini</w:t>
+      </w:r>
+      <w:r>
+        <w:t>-</w:t>
+      </w:r>
+      <w:r>
+        <w:t>Huygens, Juno at Jupiter, and the</w:t>
       </w:r>
       <w:r>
         <w:t xml:space="preserve"> Mars Reconnaissance Orbiter,</w:t>
@@ -453,7 +465,15 @@
       </w:r>
       <w:proofErr w:type="gramEnd"/>
       <w:r>
-        <w:t xml:space="preserve"> community.  A pressure-modulated infrared radiometer flew on Mars Observer, an instrument that was led by NASA’s Jet Propulsion Laboratory, but with UK hardware involvement from Oxford, Cardiff, and Reading.  However, Observer was lost during its interplanetary cruise in 1993.  A similar instrument was flown on Mars Climate Orbiter, which was lost during orbit insertion and became the first British hardware on the Martian surface in 1999 (albeit in several thousand pieces).  Success finally occurred with the MCS (Mars Climate Sounder) instrument on MR</w:t>
+        <w:t xml:space="preserve"> community.  A pressure-modulated infrared radiometer flew on Mars Observer, an instrument that was led by NASA’s Jet Propulsion Laboratory, but with UK hardware involvement from Oxford, Cardiff, and Reading.  However, </w:t>
+      </w:r>
+      <w:r>
+        <w:t xml:space="preserve">Mars </w:t>
+      </w:r>
+      <w:bookmarkStart w:id="0" w:name="_GoBack"/>
+      <w:bookmarkEnd w:id="0"/>
+      <w:r>
+        <w:t>Observer was lost during its interplanetary cruise in 1993.  A similar instrument was flown on Mars Climate Orbiter, which was lost during orbit insertion and became the first British hardware on the Martian surface in 1999 (albeit in several thousand pieces).  Success finally occurred with the MCS (Mars Climate Sounder) instrument on MR</w:t>
       </w:r>
       <w:r>
         <w:t>O</w:t>
@@ -1889,15 +1909,7 @@
         <w:rPr>
           <w:bCs/>
         </w:rPr>
-        <w:t xml:space="preserve"> (in competition with the TRIDENT mission to fly by Triton, and the Io Volcanic</w:t>
-      </w:r>
-      <w:bookmarkStart w:id="0" w:name="_GoBack"/>
-      <w:bookmarkEnd w:id="0"/>
-      <w:r>
-        <w:rPr>
-          <w:bCs/>
-        </w:rPr>
-        <w:t xml:space="preserve"> Explorer)</w:t>
+        <w:t xml:space="preserve"> (in competition with the TRIDENT mission to fly by Triton, and the Io Volcanic Explorer)</w:t>
       </w:r>
       <w:r>
         <w:rPr>

</xml_diff>

<commit_message>
Updated with comments from Peter.
</commit_message>
<xml_diff>
--- a/UKSSPA2020_astrogeo_fletcher.docx
+++ b/UKSSPA2020_astrogeo_fletcher.docx
@@ -87,7 +87,19 @@
     </w:p>
     <w:p>
       <w:r>
-        <w:t xml:space="preserve">Planetary atmospheres provide the window through which can glimpse the surfaces and/or interiors of other worlds, and the transition zone between a planet and its charged space environment.  Comparative planetology of the worlds in our own Solar System, from the enormous hydrogen-rich gas giants to the complex secondary atmospheres of the inner planets, </w:t>
+        <w:t>Planetary atmospheres provide the window through which</w:t>
+      </w:r>
+      <w:r>
+        <w:t xml:space="preserve"> we</w:t>
+      </w:r>
+      <w:r>
+        <w:t xml:space="preserve"> can glimpse the surfaces and/or interiors of other worlds, and </w:t>
+      </w:r>
+      <w:r>
+        <w:t xml:space="preserve">are </w:t>
+      </w:r>
+      <w:r>
+        <w:t xml:space="preserve">the transition zone between a planet and its charged space environment.  Comparative planetology of the worlds in our own Solar System, from the enormous hydrogen-rich gas giants to the complex secondary atmospheres of the inner planets, </w:t>
       </w:r>
       <w:r>
         <w:t>enables</w:t>
@@ -99,7 +111,13 @@
         <w:t>The</w:t>
       </w:r>
       <w:r>
-        <w:t xml:space="preserve"> rich diversity and complexity of Solar System planetary atmospheres provides the “Rosetta stone” for our interpretation of the atmospheres </w:t>
+        <w:t xml:space="preserve"> rich diversity and complexity of Solar System planetary atmospheres </w:t>
+      </w:r>
+      <w:r>
+        <w:t xml:space="preserve">also </w:t>
+      </w:r>
+      <w:r>
+        <w:t xml:space="preserve">provides the “Rosetta stone” for our interpretation of the atmospheres </w:t>
       </w:r>
       <w:r>
         <w:t>in</w:t>
@@ -244,7 +262,13 @@
         <w:t>Fred Taylor (University of Oxford)</w:t>
       </w:r>
       <w:r>
-        <w:t xml:space="preserve"> described how a significant leap in mapping atmospheric temperature contrasts was achieved with the British-designed prototypes for satellite infrared radiometers in the late 1960s, leading to the launch of British instrument</w:t>
+        <w:t xml:space="preserve"> described how a significant leap in mapping atmospheric temperature contrasts was achieved with the British-designed prototypes for satellite infrared radiometers in the late 1960s</w:t>
+      </w:r>
+      <w:r>
+        <w:t>.  This resulted in</w:t>
+      </w:r>
+      <w:r>
+        <w:t xml:space="preserve"> the launch of British instrument</w:t>
       </w:r>
       <w:r>
         <w:t>s</w:t>
@@ -470,10 +494,26 @@
       <w:r>
         <w:t xml:space="preserve">Mars </w:t>
       </w:r>
-      <w:bookmarkStart w:id="0" w:name="_GoBack"/>
-      <w:bookmarkEnd w:id="0"/>
-      <w:r>
-        <w:t>Observer was lost during its interplanetary cruise in 1993.  A similar instrument was flown on Mars Climate Orbiter, which was lost during orbit insertion and became the first British hardware on the Martian surface in 1999 (albeit in several thousand pieces).  Success finally occurred with the MCS (Mars Climate Sounder) instrument on MR</w:t>
+      <w:r>
+        <w:t xml:space="preserve">Observer was lost </w:t>
+      </w:r>
+      <w:r>
+        <w:t xml:space="preserve">shortly before orbit insertion in 1993, probably due to a </w:t>
+      </w:r>
+      <w:r>
+        <w:t>rupture of the fuel pressurization tank in the spacecraft's propulsion system</w:t>
+      </w:r>
+      <w:r>
+        <w:t xml:space="preserve">.  </w:t>
+      </w:r>
+      <w:r>
+        <w:t>A similar instrument was flown on Mars Climate Orbiter, which was lost during orbit insertion and became the first British hardware on the Martian surface in 1999 (albeit in several thousand pieces).</w:t>
+      </w:r>
+      <w:r>
+        <w:t xml:space="preserve">  Beagle 2 also carried meteorological hardware to the Martian surface in 2003, but a failure to fully deploy its solar panels (blocking its antenna) meant that the lander never communicated with Earth, despite a successful landing.</w:t>
+      </w:r>
+      <w:r>
+        <w:t xml:space="preserve">  Success finally occurred with the MCS (Mars Climate Sounder) instrument on MR</w:t>
       </w:r>
       <w:r>
         <w:t>O</w:t>
@@ -1014,7 +1054,13 @@
         <w:t xml:space="preserve">, measuring the temperatures, winds, and pressure </w:t>
       </w:r>
       <w:r>
-        <w:t xml:space="preserve">at the landing sight.  </w:t>
+        <w:t xml:space="preserve">at the landing </w:t>
+      </w:r>
+      <w:r>
+        <w:t>site</w:t>
+      </w:r>
+      <w:r>
+        <w:t xml:space="preserve">.  </w:t>
       </w:r>
     </w:p>
     <w:p/>
@@ -1057,7 +1103,13 @@
       </w:r>
       <w:proofErr w:type="spellEnd"/>
       <w:r>
-        <w:t xml:space="preserve"> pressure sensors almost as soon as it was turned on, which was initially a cause for concern for those seeking to measure very small seismic vibrations, but these turned out to be variable with time, allowing the seismometers to detect Martian quakes during quieter periods.  Strangely, although the pressure sensor revealed the passage of thousands of these vortices, </w:t>
+        <w:t xml:space="preserve"> pressure sensors almost as soon as it was turned on, which was initially a cause for concern for those seeking to measure very small seismic vibrations</w:t>
+      </w:r>
+      <w:r>
+        <w:t>.  B</w:t>
+      </w:r>
+      <w:r>
+        <w:t xml:space="preserve">ut these turned out to be variable with time, allowing the seismometers to detect Martian quakes during quieter periods.  Strangely, although the pressure sensor revealed the passage of thousands of these vortices, </w:t>
       </w:r>
       <w:proofErr w:type="spellStart"/>
       <w:r>
@@ -2086,14 +2138,89 @@
         <w:rPr>
           <w:bCs/>
         </w:rPr>
-        <w:t>The UK Solar System Planetary Atmospheres meeting captured just a small snapshot of the diversity of atmospheric research in the UK, and built on fifty years of growth in this field via remote sensing</w:t>
+        <w:t xml:space="preserve">The UK Solar System Planetary Atmospheres meeting captured just a small snapshot of the diversity of atmospheric research in the UK, and built on fifty years of growth in this field via </w:t>
       </w:r>
       <w:r>
         <w:rPr>
           <w:bCs/>
+          <w:i/>
+        </w:rPr>
+        <w:t xml:space="preserve">in situ </w:t>
+      </w:r>
+      <w:r>
+        <w:rPr>
+          <w:bCs/>
+        </w:rPr>
+        <w:t xml:space="preserve">and </w:t>
+      </w:r>
+      <w:r>
+        <w:rPr>
+          <w:bCs/>
+        </w:rPr>
+        <w:t>remote sensing</w:t>
+      </w:r>
+      <w:r>
+        <w:rPr>
+          <w:bCs/>
         </w:rPr>
         <w:t xml:space="preserve"> from spacecraft missions, terrestrial observatories and space telescopes.  With numerous opportunities in the coming decade, primarily via strong international partnerships in Martian exploration, JWST, and JUICE, there is a bright future for the UK community.  </w:t>
       </w:r>
+    </w:p>
+    <w:p>
+      <w:pPr>
+        <w:rPr>
+          <w:bCs/>
+        </w:rPr>
+      </w:pPr>
+    </w:p>
+    <w:p>
+      <w:pPr>
+        <w:pStyle w:val="Heading2"/>
+      </w:pPr>
+      <w:r>
+        <w:t>Acknowledgements</w:t>
+      </w:r>
+    </w:p>
+    <w:p>
+      <w:pPr>
+        <w:rPr>
+          <w:bCs/>
+        </w:rPr>
+      </w:pPr>
+      <w:r>
+        <w:rPr>
+          <w:bCs/>
+        </w:rPr>
+        <w:t xml:space="preserve">The meeting was funded by the Royal Astronomical Society as part of their Discussion Meeting programme.  The meeting organisers were Leigh Fletcher (University of Leicester), Patrick Irwin and Peter Read (University of Oxford), Nicholas </w:t>
+      </w:r>
+      <w:proofErr w:type="spellStart"/>
+      <w:r>
+        <w:rPr>
+          <w:bCs/>
+        </w:rPr>
+        <w:t>Teanby</w:t>
+      </w:r>
+      <w:proofErr w:type="spellEnd"/>
+      <w:r>
+        <w:rPr>
+          <w:bCs/>
+        </w:rPr>
+        <w:t xml:space="preserve"> (University of Bristol), Steve Lewis and Manish Patel (Open University).  Fletcher acknowledges support from a </w:t>
+      </w:r>
+      <w:r>
+        <w:rPr>
+          <w:bCs/>
+        </w:rPr>
+        <w:t>European Research Council Consolidator Grant (under the European Union's Horizon 2020 research and innovation programme, grant agreement No 723890)</w:t>
+      </w:r>
+      <w:r>
+        <w:rPr>
+          <w:bCs/>
+        </w:rPr>
+        <w:t>.</w:t>
+      </w:r>
+      <w:bookmarkStart w:id="0" w:name="_GoBack"/>
+      <w:bookmarkEnd w:id="0"/>
     </w:p>
     <w:p>
       <w:pPr>
@@ -2979,7 +3106,6 @@
   <w:style w:type="character" w:default="1" w:styleId="DefaultParagraphFont">
     <w:name w:val="Default Paragraph Font"/>
     <w:uiPriority w:val="1"/>
-    <w:semiHidden/>
     <w:unhideWhenUsed/>
   </w:style>
   <w:style w:type="table" w:default="1" w:styleId="TableNormal">

</xml_diff>